<commit_message>
fin du rapport + corrections de quelques erreurs
</commit_message>
<xml_diff>
--- a/Rapport.docx
+++ b/Rapport.docx
@@ -130,7 +130,27 @@
           <w:sz w:val="74"/>
           <w:szCs w:val="74"/>
         </w:rPr>
-        <w:t>sentation du projet</w:t>
+        <w:t>sentat</w:t>
+      </w:r>
+      <w:r>
+        <w:rPr>
+          <w:b/>
+          <w:caps/>
+          <w:color w:val="990033"/>
+          <w:sz w:val="74"/>
+          <w:szCs w:val="74"/>
+        </w:rPr>
+        <w:t>ion</w:t>
+      </w:r>
+      <w:r>
+        <w:rPr>
+          <w:b/>
+          <w:caps/>
+          <w:color w:val="990033"/>
+          <w:sz w:val="74"/>
+          <w:szCs w:val="74"/>
+        </w:rPr>
+        <w:t xml:space="preserve"> du projet</w:t>
       </w:r>
       <w:r>
         <w:rPr>
@@ -261,7 +281,7 @@
           <w:r>
             <w:fldChar w:fldCharType="separate"/>
           </w:r>
-          <w:hyperlink w:anchor="_Toc151592080" w:history="1">
+          <w:hyperlink w:anchor="_Toc151674577" w:history="1">
             <w:r>
               <w:rPr>
                 <w:rStyle w:val="Lienhypertexte"/>
@@ -303,7 +323,7 @@
                 <w:noProof/>
                 <w:webHidden/>
               </w:rPr>
-              <w:instrText xml:space="preserve"> PAGEREF _Toc151592080 \h </w:instrText>
+              <w:instrText xml:space="preserve"> PAGEREF _Toc151674577 \h </w:instrText>
             </w:r>
             <w:r>
               <w:rPr>
@@ -347,7 +367,7 @@
               <w:lang w:eastAsia="fr-FR"/>
             </w:rPr>
           </w:pPr>
-          <w:hyperlink w:anchor="_Toc151592081" w:history="1">
+          <w:hyperlink w:anchor="_Toc151674578" w:history="1">
             <w:r>
               <w:rPr>
                 <w:rStyle w:val="Lienhypertexte"/>
@@ -389,7 +409,7 @@
                 <w:noProof/>
                 <w:webHidden/>
               </w:rPr>
-              <w:instrText xml:space="preserve"> PAGEREF _Toc151592081 \h </w:instrText>
+              <w:instrText xml:space="preserve"> PAGEREF _Toc151674578 \h </w:instrText>
             </w:r>
             <w:r>
               <w:rPr>
@@ -433,7 +453,7 @@
               <w:lang w:eastAsia="fr-FR"/>
             </w:rPr>
           </w:pPr>
-          <w:hyperlink w:anchor="_Toc151592082" w:history="1">
+          <w:hyperlink w:anchor="_Toc151674579" w:history="1">
             <w:r>
               <w:rPr>
                 <w:rStyle w:val="Lienhypertexte"/>
@@ -475,7 +495,7 @@
                 <w:noProof/>
                 <w:webHidden/>
               </w:rPr>
-              <w:instrText xml:space="preserve"> PAGEREF _Toc151592082 \h </w:instrText>
+              <w:instrText xml:space="preserve"> PAGEREF _Toc151674579 \h </w:instrText>
             </w:r>
             <w:r>
               <w:rPr>
@@ -519,7 +539,7 @@
               <w:lang w:eastAsia="fr-FR"/>
             </w:rPr>
           </w:pPr>
-          <w:hyperlink w:anchor="_Toc151592083" w:history="1">
+          <w:hyperlink w:anchor="_Toc151674580" w:history="1">
             <w:r>
               <w:rPr>
                 <w:rStyle w:val="Lienhypertexte"/>
@@ -561,7 +581,7 @@
                 <w:noProof/>
                 <w:webHidden/>
               </w:rPr>
-              <w:instrText xml:space="preserve"> PAGEREF _Toc151592083 \h </w:instrText>
+              <w:instrText xml:space="preserve"> PAGEREF _Toc151674580 \h </w:instrText>
             </w:r>
             <w:r>
               <w:rPr>
@@ -605,7 +625,7 @@
               <w:lang w:eastAsia="fr-FR"/>
             </w:rPr>
           </w:pPr>
-          <w:hyperlink w:anchor="_Toc151592084" w:history="1">
+          <w:hyperlink w:anchor="_Toc151674581" w:history="1">
             <w:r>
               <w:rPr>
                 <w:rStyle w:val="Lienhypertexte"/>
@@ -647,7 +667,7 @@
                 <w:noProof/>
                 <w:webHidden/>
               </w:rPr>
-              <w:instrText xml:space="preserve"> PAGEREF _Toc151592084 \h </w:instrText>
+              <w:instrText xml:space="preserve"> PAGEREF _Toc151674581 \h </w:instrText>
             </w:r>
             <w:r>
               <w:rPr>
@@ -691,7 +711,7 @@
               <w:lang w:eastAsia="fr-FR"/>
             </w:rPr>
           </w:pPr>
-          <w:hyperlink w:anchor="_Toc151592085" w:history="1">
+          <w:hyperlink w:anchor="_Toc151674582" w:history="1">
             <w:r>
               <w:rPr>
                 <w:rStyle w:val="Lienhypertexte"/>
@@ -733,7 +753,7 @@
                 <w:noProof/>
                 <w:webHidden/>
               </w:rPr>
-              <w:instrText xml:space="preserve"> PAGEREF _Toc151592085 \h </w:instrText>
+              <w:instrText xml:space="preserve"> PAGEREF _Toc151674582 \h </w:instrText>
             </w:r>
             <w:r>
               <w:rPr>
@@ -777,7 +797,7 @@
               <w:lang w:eastAsia="fr-FR"/>
             </w:rPr>
           </w:pPr>
-          <w:hyperlink w:anchor="_Toc151592086" w:history="1">
+          <w:hyperlink w:anchor="_Toc151674583" w:history="1">
             <w:r>
               <w:rPr>
                 <w:rStyle w:val="Lienhypertexte"/>
@@ -819,7 +839,7 @@
                 <w:noProof/>
                 <w:webHidden/>
               </w:rPr>
-              <w:instrText xml:space="preserve"> PAGEREF _Toc151592086 \h </w:instrText>
+              <w:instrText xml:space="preserve"> PAGEREF _Toc151674583 \h </w:instrText>
             </w:r>
             <w:r>
               <w:rPr>
@@ -863,7 +883,7 @@
               <w:lang w:eastAsia="fr-FR"/>
             </w:rPr>
           </w:pPr>
-          <w:hyperlink w:anchor="_Toc151592087" w:history="1">
+          <w:hyperlink w:anchor="_Toc151674584" w:history="1">
             <w:r>
               <w:rPr>
                 <w:rStyle w:val="Lienhypertexte"/>
@@ -905,7 +925,7 @@
                 <w:noProof/>
                 <w:webHidden/>
               </w:rPr>
-              <w:instrText xml:space="preserve"> PAGEREF _Toc151592087 \h </w:instrText>
+              <w:instrText xml:space="preserve"> PAGEREF _Toc151674584 \h </w:instrText>
             </w:r>
             <w:r>
               <w:rPr>
@@ -949,7 +969,7 @@
               <w:lang w:eastAsia="fr-FR"/>
             </w:rPr>
           </w:pPr>
-          <w:hyperlink w:anchor="_Toc151592088" w:history="1">
+          <w:hyperlink w:anchor="_Toc151674585" w:history="1">
             <w:r>
               <w:rPr>
                 <w:rStyle w:val="Lienhypertexte"/>
@@ -991,7 +1011,7 @@
                 <w:noProof/>
                 <w:webHidden/>
               </w:rPr>
-              <w:instrText xml:space="preserve"> PAGEREF _Toc151592088 \h </w:instrText>
+              <w:instrText xml:space="preserve"> PAGEREF _Toc151674585 \h </w:instrText>
             </w:r>
             <w:r>
               <w:rPr>
@@ -1035,7 +1055,7 @@
               <w:lang w:eastAsia="fr-FR"/>
             </w:rPr>
           </w:pPr>
-          <w:hyperlink w:anchor="_Toc151592089" w:history="1">
+          <w:hyperlink w:anchor="_Toc151674586" w:history="1">
             <w:r>
               <w:rPr>
                 <w:rStyle w:val="Lienhypertexte"/>
@@ -1077,7 +1097,7 @@
                 <w:noProof/>
                 <w:webHidden/>
               </w:rPr>
-              <w:instrText xml:space="preserve"> PAGEREF _Toc151592089 \h </w:instrText>
+              <w:instrText xml:space="preserve"> PAGEREF _Toc151674586 \h </w:instrText>
             </w:r>
             <w:r>
               <w:rPr>
@@ -1121,7 +1141,7 @@
               <w:lang w:eastAsia="fr-FR"/>
             </w:rPr>
           </w:pPr>
-          <w:hyperlink w:anchor="_Toc151592090" w:history="1">
+          <w:hyperlink w:anchor="_Toc151674587" w:history="1">
             <w:r>
               <w:rPr>
                 <w:rStyle w:val="Lienhypertexte"/>
@@ -1163,7 +1183,7 @@
                 <w:noProof/>
                 <w:webHidden/>
               </w:rPr>
-              <w:instrText xml:space="preserve"> PAGEREF _Toc151592090 \h </w:instrText>
+              <w:instrText xml:space="preserve"> PAGEREF _Toc151674587 \h </w:instrText>
             </w:r>
             <w:r>
               <w:rPr>
@@ -1207,7 +1227,7 @@
               <w:lang w:eastAsia="fr-FR"/>
             </w:rPr>
           </w:pPr>
-          <w:hyperlink w:anchor="_Toc151592091" w:history="1">
+          <w:hyperlink w:anchor="_Toc151674588" w:history="1">
             <w:r>
               <w:rPr>
                 <w:rStyle w:val="Lienhypertexte"/>
@@ -1249,7 +1269,7 @@
                 <w:noProof/>
                 <w:webHidden/>
               </w:rPr>
-              <w:instrText xml:space="preserve"> PAGEREF _Toc151592091 \h </w:instrText>
+              <w:instrText xml:space="preserve"> PAGEREF _Toc151674588 \h </w:instrText>
             </w:r>
             <w:r>
               <w:rPr>
@@ -1293,7 +1313,7 @@
               <w:lang w:eastAsia="fr-FR"/>
             </w:rPr>
           </w:pPr>
-          <w:hyperlink w:anchor="_Toc151592092" w:history="1">
+          <w:hyperlink w:anchor="_Toc151674589" w:history="1">
             <w:r>
               <w:rPr>
                 <w:rStyle w:val="Lienhypertexte"/>
@@ -1335,7 +1355,7 @@
                 <w:noProof/>
                 <w:webHidden/>
               </w:rPr>
-              <w:instrText xml:space="preserve"> PAGEREF _Toc151592092 \h </w:instrText>
+              <w:instrText xml:space="preserve"> PAGEREF _Toc151674589 \h </w:instrText>
             </w:r>
             <w:r>
               <w:rPr>
@@ -1355,7 +1375,7 @@
                 <w:noProof/>
                 <w:webHidden/>
               </w:rPr>
-              <w:t>8</w:t>
+              <w:t>11</w:t>
             </w:r>
             <w:r>
               <w:rPr>
@@ -1475,7 +1495,7 @@
       <w:pPr>
         <w:pStyle w:val="Titre1"/>
       </w:pPr>
-      <w:bookmarkStart w:id="0" w:name="_Toc151592080"/>
+      <w:bookmarkStart w:id="0" w:name="_Toc151674577"/>
       <w:r>
         <w:lastRenderedPageBreak/>
         <w:t>Rapide présentation du projet</w:t>
@@ -1526,7 +1546,7 @@
       <w:pPr>
         <w:pStyle w:val="Titre1"/>
       </w:pPr>
-      <w:bookmarkStart w:id="1" w:name="_Toc151592081"/>
+      <w:bookmarkStart w:id="1" w:name="_Toc151674578"/>
       <w:r>
         <w:t>Conception et modélisation du projet</w:t>
       </w:r>
@@ -1556,7 +1576,7 @@
       <w:pPr>
         <w:pStyle w:val="Titre2"/>
       </w:pPr>
-      <w:bookmarkStart w:id="2" w:name="_Toc151592082"/>
+      <w:bookmarkStart w:id="2" w:name="_Toc151674579"/>
       <w:r>
         <w:t>MCD – MLD</w:t>
       </w:r>
@@ -1565,17 +1585,6 @@
     <w:p>
       <w:r>
         <w:t>Afin de visualiser la base de données, j’ai réalisé un modèle conceptuel de données.</w:t>
-      </w:r>
-      <w:r>
-        <w:t xml:space="preserve"> On peut constater qu’un héritage est présent entre Utilisateur, Client, Commercial et </w:t>
-      </w:r>
-      <w:proofErr w:type="spellStart"/>
-      <w:r>
-        <w:t>DirecteurCommercial</w:t>
-      </w:r>
-      <w:proofErr w:type="spellEnd"/>
-      <w:r>
-        <w:t>.</w:t>
       </w:r>
     </w:p>
     <w:p>
@@ -1698,7 +1707,7 @@
       <w:pPr>
         <w:pStyle w:val="Titre2"/>
       </w:pPr>
-      <w:bookmarkStart w:id="3" w:name="_Toc151592083"/>
+      <w:bookmarkStart w:id="3" w:name="_Toc151674580"/>
       <w:r>
         <w:lastRenderedPageBreak/>
         <w:t xml:space="preserve">Diagramme de </w:t>
@@ -1772,7 +1781,7 @@
       <w:pPr>
         <w:pStyle w:val="Titre2"/>
       </w:pPr>
-      <w:bookmarkStart w:id="4" w:name="_Toc151592084"/>
+      <w:bookmarkStart w:id="4" w:name="_Toc151674581"/>
       <w:r>
         <w:t xml:space="preserve">Diagramme </w:t>
       </w:r>
@@ -1843,7 +1852,7 @@
       <w:pPr>
         <w:pStyle w:val="Titre2"/>
       </w:pPr>
-      <w:bookmarkStart w:id="5" w:name="_Toc151592085"/>
+      <w:bookmarkStart w:id="5" w:name="_Toc151674582"/>
       <w:r>
         <w:lastRenderedPageBreak/>
         <w:t>Diagramme de séquence</w:t>
@@ -1909,7 +1918,7 @@
       <w:pPr>
         <w:pStyle w:val="Titre2"/>
       </w:pPr>
-      <w:bookmarkStart w:id="6" w:name="_Toc151592086"/>
+      <w:bookmarkStart w:id="6" w:name="_Toc151674583"/>
       <w:r>
         <w:t>Diagramme de déploiement</w:t>
       </w:r>
@@ -1973,7 +1982,7 @@
       <w:pPr>
         <w:pStyle w:val="Titre1"/>
       </w:pPr>
-      <w:bookmarkStart w:id="7" w:name="_Toc151592087"/>
+      <w:bookmarkStart w:id="7" w:name="_Toc151674584"/>
       <w:r>
         <w:lastRenderedPageBreak/>
         <w:t>Réalisation du projet</w:t>
@@ -1995,6 +2004,25 @@
       </w:r>
     </w:p>
     <w:p>
+      <w:r>
+        <w:t>Lors de la conception des diagrammes présentés précédemment, o</w:t>
+      </w:r>
+      <w:r>
+        <w:t xml:space="preserve">n peut constater qu’un héritage est présent entre Utilisateur, Client, Commercial et </w:t>
+      </w:r>
+      <w:proofErr w:type="spellStart"/>
+      <w:r>
+        <w:t>DirecteurCommercial</w:t>
+      </w:r>
+      <w:proofErr w:type="spellEnd"/>
+      <w:r>
+        <w:t>. Cet héritage permet d’utiliser des méthodes aux communes aux trois différents types d’utilisateurs. Il permet aussi de pouvoir différencier les rôles : par exemple, un client ne peut pas valider un devis.</w:t>
+      </w:r>
+      <w:r>
+        <w:t xml:space="preserve"> J’ai également fait le choix de différencier un panier et un devis. En effet, si un utilisateur ajoute des articles dans son panier, il pourra retrouver ses articles même après s’être déconnecté puis reconnecté.</w:t>
+      </w:r>
+    </w:p>
+    <w:p>
       <w:pPr>
         <w:pStyle w:val="Titre2"/>
         <w:numPr>
@@ -2002,7 +2030,7 @@
           <w:numId w:val="7"/>
         </w:numPr>
       </w:pPr>
-      <w:bookmarkStart w:id="8" w:name="_Toc151592088"/>
+      <w:bookmarkStart w:id="8" w:name="_Toc151674585"/>
       <w:r>
         <w:t>La base de données</w:t>
       </w:r>
@@ -2067,7 +2095,7 @@
       <w:pPr>
         <w:pStyle w:val="Titre2"/>
       </w:pPr>
-      <w:bookmarkStart w:id="9" w:name="_Toc151592089"/>
+      <w:bookmarkStart w:id="9" w:name="_Toc151674586"/>
       <w:r>
         <w:t>Le code</w:t>
       </w:r>
@@ -2122,6 +2150,17 @@
       <w:r>
         <w:t xml:space="preserve"> alors un traitement spécifique utilisant ou non les fonctionnalités des CRUD.</w:t>
       </w:r>
+      <w:r>
+        <w:t xml:space="preserve"> Il y a, en plus, deux </w:t>
+      </w:r>
+      <w:proofErr w:type="gramStart"/>
+      <w:r>
+        <w:t>packages</w:t>
+      </w:r>
+      <w:proofErr w:type="gramEnd"/>
+      <w:r>
+        <w:t xml:space="preserve"> simulant les apis internes et externes. </w:t>
+      </w:r>
     </w:p>
     <w:p>
       <w:pPr>
@@ -2132,33 +2171,29 @@
       <w:pPr>
         <w:pStyle w:val="Titre2"/>
       </w:pPr>
-      <w:bookmarkStart w:id="10" w:name="_Toc151592090"/>
+      <w:bookmarkStart w:id="10" w:name="_Toc151674587"/>
       <w:r>
         <w:t>Les tests</w:t>
       </w:r>
       <w:bookmarkEnd w:id="10"/>
     </w:p>
     <w:p>
-      <w:r>
-        <w:t xml:space="preserve">Afin de m’assurer que mon code fonctionne, j’ai mis en place quelques tests unitaires. Je n’ai pas pu mettre en place la totalité des tests unitaires par manque de temps. Cependant, j’ai testé personnellement toutes les fonctionnalités pour m’assurer </w:t>
-      </w:r>
-      <w:r>
-        <w:t>qu’elles se déroulent sans erreur. Les quelques tests unitaires fonctionnent également.</w:t>
-      </w:r>
-    </w:p>
-    <w:p>
-      <w:pPr>
-        <w:ind w:firstLine="0"/>
-        <w:jc w:val="center"/>
-      </w:pPr>
       <w:r>
         <w:rPr>
           <w:noProof/>
         </w:rPr>
         <w:drawing>
-          <wp:inline distT="0" distB="0" distL="0" distR="0" wp14:anchorId="1C655B3E" wp14:editId="6E3926D1">
-            <wp:extent cx="3189514" cy="2287365"/>
-            <wp:effectExtent l="0" t="0" r="0" b="0"/>
+          <wp:anchor distT="0" distB="0" distL="114300" distR="114300" simplePos="0" relativeHeight="251658240" behindDoc="1" locked="0" layoutInCell="1" allowOverlap="1" wp14:anchorId="1C655B3E" wp14:editId="784F4044">
+            <wp:simplePos x="0" y="0"/>
+            <wp:positionH relativeFrom="margin">
+              <wp:posOffset>2834005</wp:posOffset>
+            </wp:positionH>
+            <wp:positionV relativeFrom="margin">
+              <wp:posOffset>6737985</wp:posOffset>
+            </wp:positionV>
+            <wp:extent cx="2929890" cy="2101215"/>
+            <wp:effectExtent l="0" t="0" r="3810" b="0"/>
+            <wp:wrapSquare wrapText="bothSides"/>
             <wp:docPr id="1337942844" name="Image 1" descr="Une image contenant texte, capture d’écran, logiciel, Logiciel multimédia&#10;&#10;Description générée automatiquement"/>
             <wp:cNvGraphicFramePr>
               <a:graphicFrameLocks xmlns:a="http://schemas.openxmlformats.org/drawingml/2006/main" noChangeAspect="1"/>
@@ -2171,7 +2206,13 @@
                     <pic:cNvPicPr/>
                   </pic:nvPicPr>
                   <pic:blipFill>
-                    <a:blip r:embed="rId14"/>
+                    <a:blip r:embed="rId14">
+                      <a:extLst>
+                        <a:ext uri="{28A0092B-C50C-407E-A947-70E740481C1C}">
+                          <a14:useLocalDpi xmlns:a14="http://schemas.microsoft.com/office/drawing/2010/main" val="0"/>
+                        </a:ext>
+                      </a:extLst>
+                    </a:blip>
                     <a:stretch>
                       <a:fillRect/>
                     </a:stretch>
@@ -2179,7 +2220,216 @@
                   <pic:spPr>
                     <a:xfrm>
                       <a:off x="0" y="0"/>
-                      <a:ext cx="3196037" cy="2292043"/>
+                      <a:ext cx="2929890" cy="2101215"/>
+                    </a:xfrm>
+                    <a:prstGeom prst="rect">
+                      <a:avLst/>
+                    </a:prstGeom>
+                  </pic:spPr>
+                </pic:pic>
+              </a:graphicData>
+            </a:graphic>
+            <wp14:sizeRelH relativeFrom="margin">
+              <wp14:pctWidth>0</wp14:pctWidth>
+            </wp14:sizeRelH>
+            <wp14:sizeRelV relativeFrom="margin">
+              <wp14:pctHeight>0</wp14:pctHeight>
+            </wp14:sizeRelV>
+          </wp:anchor>
+        </w:drawing>
+      </w:r>
+      <w:r>
+        <w:t xml:space="preserve">Afin de m’assurer que mon code fonctionne, j’ai mis en place quelques tests unitaires. Je n’ai pas pu mettre en place la totalité des tests unitaires par manque de temps. Cependant, j’ai testé personnellement toutes les fonctionnalités pour m’assurer </w:t>
+      </w:r>
+      <w:r>
+        <w:t>qu’elles se déroulent sans erreur. Les quelques tests unitaires fonctionnent également.</w:t>
+      </w:r>
+    </w:p>
+    <w:p>
+      <w:pPr>
+        <w:ind w:firstLine="0"/>
+        <w:jc w:val="center"/>
+      </w:pPr>
+      <w:r>
+        <w:br w:type="page"/>
+      </w:r>
+    </w:p>
+    <w:p>
+      <w:pPr>
+        <w:pStyle w:val="Titre1"/>
+      </w:pPr>
+      <w:bookmarkStart w:id="11" w:name="_Toc151674588"/>
+      <w:r>
+        <w:lastRenderedPageBreak/>
+        <w:t>Exécution du projet</w:t>
+      </w:r>
+      <w:bookmarkEnd w:id="11"/>
+    </w:p>
+    <w:p>
+      <w:r>
+        <w:t>Voici quelques exemples de requêtes effectuées avec Post</w:t>
+      </w:r>
+      <w:r>
+        <w:t>m</w:t>
+      </w:r>
+      <w:r>
+        <w:t>an</w:t>
+      </w:r>
+      <w:r>
+        <w:t>.</w:t>
+      </w:r>
+    </w:p>
+    <w:p>
+      <w:pPr>
+        <w:pStyle w:val="Paragraphedeliste"/>
+        <w:numPr>
+          <w:ilvl w:val="0"/>
+          <w:numId w:val="9"/>
+        </w:numPr>
+        <w:rPr>
+          <w:color w:val="990033"/>
+        </w:rPr>
+      </w:pPr>
+      <w:r>
+        <w:rPr>
+          <w:color w:val="990033"/>
+        </w:rPr>
+        <w:t>Récupération de tous les articles du catalogue</w:t>
+      </w:r>
+    </w:p>
+    <w:p>
+      <w:pPr>
+        <w:ind w:firstLine="0"/>
+        <w:jc w:val="center"/>
+      </w:pPr>
+      <w:r>
+        <w:rPr>
+          <w:noProof/>
+        </w:rPr>
+        <w:drawing>
+          <wp:inline distT="0" distB="0" distL="0" distR="0" wp14:anchorId="7389218E" wp14:editId="10AAD65D">
+            <wp:extent cx="2263140" cy="3470275"/>
+            <wp:effectExtent l="0" t="0" r="3810" b="0"/>
+            <wp:docPr id="230398001" name="Image 1" descr="Une image contenant texte, capture d’écran, logiciel, Logiciel multimédia&#10;&#10;Description générée automatiquement"/>
+            <wp:cNvGraphicFramePr>
+              <a:graphicFrameLocks xmlns:a="http://schemas.openxmlformats.org/drawingml/2006/main" noChangeAspect="1"/>
+            </wp:cNvGraphicFramePr>
+            <a:graphic xmlns:a="http://schemas.openxmlformats.org/drawingml/2006/main">
+              <a:graphicData uri="http://schemas.openxmlformats.org/drawingml/2006/picture">
+                <pic:pic xmlns:pic="http://schemas.openxmlformats.org/drawingml/2006/picture">
+                  <pic:nvPicPr>
+                    <pic:cNvPr id="230398001" name="Image 1" descr="Une image contenant texte, capture d’écran, logiciel, Logiciel multimédia&#10;&#10;Description générée automatiquement"/>
+                    <pic:cNvPicPr/>
+                  </pic:nvPicPr>
+                  <pic:blipFill rotWithShape="1">
+                    <a:blip r:embed="rId15"/>
+                    <a:srcRect r="60714"/>
+                    <a:stretch/>
+                  </pic:blipFill>
+                  <pic:spPr bwMode="auto">
+                    <a:xfrm>
+                      <a:off x="0" y="0"/>
+                      <a:ext cx="2263140" cy="3470275"/>
+                    </a:xfrm>
+                    <a:prstGeom prst="rect">
+                      <a:avLst/>
+                    </a:prstGeom>
+                    <a:ln>
+                      <a:noFill/>
+                    </a:ln>
+                    <a:extLst>
+                      <a:ext uri="{53640926-AAD7-44D8-BBD7-CCE9431645EC}">
+                        <a14:shadowObscured xmlns:a14="http://schemas.microsoft.com/office/drawing/2010/main"/>
+                      </a:ext>
+                    </a:extLst>
+                  </pic:spPr>
+                </pic:pic>
+              </a:graphicData>
+            </a:graphic>
+          </wp:inline>
+        </w:drawing>
+      </w:r>
+    </w:p>
+    <w:p>
+      <w:pPr>
+        <w:pStyle w:val="Paragraphedeliste"/>
+        <w:ind w:firstLine="0"/>
+        <w:rPr>
+          <w:color w:val="990033"/>
+        </w:rPr>
+      </w:pPr>
+    </w:p>
+    <w:p>
+      <w:pPr>
+        <w:pStyle w:val="Paragraphedeliste"/>
+        <w:numPr>
+          <w:ilvl w:val="0"/>
+          <w:numId w:val="9"/>
+        </w:numPr>
+        <w:rPr>
+          <w:color w:val="990033"/>
+        </w:rPr>
+      </w:pPr>
+      <w:r>
+        <w:rPr>
+          <w:color w:val="990033"/>
+        </w:rPr>
+        <w:t>Ajout d’article</w:t>
+      </w:r>
+      <w:r>
+        <w:rPr>
+          <w:color w:val="990033"/>
+        </w:rPr>
+        <w:t>s</w:t>
+      </w:r>
+      <w:r>
+        <w:rPr>
+          <w:color w:val="990033"/>
+        </w:rPr>
+        <w:t xml:space="preserve"> dans le panier</w:t>
+      </w:r>
+    </w:p>
+    <w:p>
+      <w:pPr>
+        <w:ind w:firstLine="0"/>
+      </w:pPr>
+      <w:r>
+        <w:t>Dans cette requête, 3 articles sont ajoutés au panier de l’utilisatrice. Lors de l’ajout dans le panier, on fait appel à une API externe afin de rechercher s’il existe un meilleur prix pour l’article. Ici c’est le cas puisque le prix passe de 322,19€ à 315,75€ pour cet article.</w:t>
+      </w:r>
+    </w:p>
+    <w:p>
+      <w:pPr>
+        <w:ind w:firstLine="0"/>
+      </w:pPr>
+      <w:r>
+        <w:rPr>
+          <w:noProof/>
+        </w:rPr>
+        <w:drawing>
+          <wp:inline distT="0" distB="0" distL="0" distR="0" wp14:anchorId="3BCD8D8D" wp14:editId="1D30E909">
+            <wp:extent cx="5760720" cy="3242310"/>
+            <wp:effectExtent l="0" t="0" r="0" b="0"/>
+            <wp:docPr id="1267932984" name="Image 1" descr="Une image contenant texte, capture d’écran, logiciel, Logiciel multimédia&#10;&#10;Description générée automatiquement"/>
+            <wp:cNvGraphicFramePr>
+              <a:graphicFrameLocks xmlns:a="http://schemas.openxmlformats.org/drawingml/2006/main" noChangeAspect="1"/>
+            </wp:cNvGraphicFramePr>
+            <a:graphic xmlns:a="http://schemas.openxmlformats.org/drawingml/2006/main">
+              <a:graphicData uri="http://schemas.openxmlformats.org/drawingml/2006/picture">
+                <pic:pic xmlns:pic="http://schemas.openxmlformats.org/drawingml/2006/picture">
+                  <pic:nvPicPr>
+                    <pic:cNvPr id="1267932984" name="Image 1" descr="Une image contenant texte, capture d’écran, logiciel, Logiciel multimédia&#10;&#10;Description générée automatiquement"/>
+                    <pic:cNvPicPr/>
+                  </pic:nvPicPr>
+                  <pic:blipFill>
+                    <a:blip r:embed="rId16"/>
+                    <a:stretch>
+                      <a:fillRect/>
+                    </a:stretch>
+                  </pic:blipFill>
+                  <pic:spPr>
+                    <a:xfrm>
+                      <a:off x="0" y="0"/>
+                      <a:ext cx="5760720" cy="3242310"/>
                     </a:xfrm>
                     <a:prstGeom prst="rect">
                       <a:avLst/>
@@ -2191,33 +2441,509 @@
           </wp:inline>
         </w:drawing>
       </w:r>
-      <w:r>
-        <w:br w:type="page"/>
-      </w:r>
-    </w:p>
-    <w:p>
-      <w:pPr>
-        <w:pStyle w:val="Titre1"/>
-      </w:pPr>
-      <w:bookmarkStart w:id="11" w:name="_Toc151592091"/>
-      <w:r>
+    </w:p>
+    <w:p>
+      <w:pPr>
+        <w:pStyle w:val="Paragraphedeliste"/>
+        <w:numPr>
+          <w:ilvl w:val="0"/>
+          <w:numId w:val="9"/>
+        </w:numPr>
+        <w:rPr>
+          <w:color w:val="990033"/>
+        </w:rPr>
+      </w:pPr>
+      <w:r>
+        <w:rPr>
+          <w:color w:val="990033"/>
+        </w:rPr>
         <w:lastRenderedPageBreak/>
-        <w:t>Exécution du projet</w:t>
-      </w:r>
-      <w:bookmarkEnd w:id="11"/>
+        <w:t>Validation du panier par l’utilisateur</w:t>
+      </w:r>
     </w:p>
     <w:p>
       <w:pPr>
         <w:ind w:firstLine="0"/>
       </w:pPr>
+      <w:r>
+        <w:t>Lorsque l’utilisateur a terminé d’ajouter des articles à son panier, il peut le valider. On peut remarquer que cette requête ne retourne rien. Cependant, elle a fonctionné puisque le panier s’est bien transformé en devis comme on pourra le voir par la suite.</w:t>
+      </w:r>
     </w:p>
     <w:p>
       <w:pPr>
         <w:ind w:firstLine="0"/>
-        <w:jc w:val="left"/>
+        <w:jc w:val="center"/>
+      </w:pPr>
+      <w:r>
+        <w:rPr>
+          <w:noProof/>
+        </w:rPr>
+        <w:drawing>
+          <wp:inline distT="0" distB="0" distL="0" distR="0" wp14:anchorId="1FEDF329" wp14:editId="49D45D40">
+            <wp:extent cx="3857138" cy="2184400"/>
+            <wp:effectExtent l="0" t="0" r="0" b="6350"/>
+            <wp:docPr id="2045999654" name="Image 1" descr="Une image contenant texte, capture d’écran, logiciel, Logiciel multimédia&#10;&#10;Description générée automatiquement"/>
+            <wp:cNvGraphicFramePr>
+              <a:graphicFrameLocks xmlns:a="http://schemas.openxmlformats.org/drawingml/2006/main" noChangeAspect="1"/>
+            </wp:cNvGraphicFramePr>
+            <a:graphic xmlns:a="http://schemas.openxmlformats.org/drawingml/2006/main">
+              <a:graphicData uri="http://schemas.openxmlformats.org/drawingml/2006/picture">
+                <pic:pic xmlns:pic="http://schemas.openxmlformats.org/drawingml/2006/picture">
+                  <pic:nvPicPr>
+                    <pic:cNvPr id="2045999654" name="Image 1" descr="Une image contenant texte, capture d’écran, logiciel, Logiciel multimédia&#10;&#10;Description générée automatiquement"/>
+                    <pic:cNvPicPr/>
+                  </pic:nvPicPr>
+                  <pic:blipFill>
+                    <a:blip r:embed="rId17"/>
+                    <a:stretch>
+                      <a:fillRect/>
+                    </a:stretch>
+                  </pic:blipFill>
+                  <pic:spPr>
+                    <a:xfrm>
+                      <a:off x="0" y="0"/>
+                      <a:ext cx="3871715" cy="2192656"/>
+                    </a:xfrm>
+                    <a:prstGeom prst="rect">
+                      <a:avLst/>
+                    </a:prstGeom>
+                  </pic:spPr>
+                </pic:pic>
+              </a:graphicData>
+            </a:graphic>
+          </wp:inline>
+        </w:drawing>
+      </w:r>
+    </w:p>
+    <w:p>
+      <w:pPr>
+        <w:ind w:firstLine="0"/>
+        <w:jc w:val="center"/>
+      </w:pPr>
+    </w:p>
+    <w:p>
+      <w:pPr>
+        <w:pStyle w:val="Paragraphedeliste"/>
+        <w:numPr>
+          <w:ilvl w:val="0"/>
+          <w:numId w:val="9"/>
+        </w:numPr>
+        <w:rPr>
+          <w:color w:val="990033"/>
+        </w:rPr>
+      </w:pPr>
+      <w:r>
+        <w:rPr>
+          <w:color w:val="990033"/>
+        </w:rPr>
+        <w:t>Récupération du devis par son id</w:t>
+      </w:r>
+    </w:p>
+    <w:p>
+      <w:pPr>
+        <w:ind w:firstLine="0"/>
+      </w:pPr>
+      <w:r>
+        <w:t>Le devis a bien été créé en base de données. Il n’est, pour l’instant, ni validé ni payé.</w:t>
+      </w:r>
+    </w:p>
+    <w:p>
+      <w:pPr>
+        <w:ind w:firstLine="0"/>
+        <w:jc w:val="center"/>
+      </w:pPr>
+      <w:r>
+        <w:rPr>
+          <w:noProof/>
+        </w:rPr>
+        <w:drawing>
+          <wp:inline distT="0" distB="0" distL="0" distR="0" wp14:anchorId="79E2F7BF" wp14:editId="778D8F08">
+            <wp:extent cx="3349230" cy="3945467"/>
+            <wp:effectExtent l="0" t="0" r="3810" b="0"/>
+            <wp:docPr id="433750861" name="Image 1" descr="Une image contenant texte, capture d’écran, logiciel, Logiciel multimédia&#10;&#10;Description générée automatiquement"/>
+            <wp:cNvGraphicFramePr>
+              <a:graphicFrameLocks xmlns:a="http://schemas.openxmlformats.org/drawingml/2006/main" noChangeAspect="1"/>
+            </wp:cNvGraphicFramePr>
+            <a:graphic xmlns:a="http://schemas.openxmlformats.org/drawingml/2006/main">
+              <a:graphicData uri="http://schemas.openxmlformats.org/drawingml/2006/picture">
+                <pic:pic xmlns:pic="http://schemas.openxmlformats.org/drawingml/2006/picture">
+                  <pic:nvPicPr>
+                    <pic:cNvPr id="433750861" name="Image 1" descr="Une image contenant texte, capture d’écran, logiciel, Logiciel multimédia&#10;&#10;Description générée automatiquement"/>
+                    <pic:cNvPicPr/>
+                  </pic:nvPicPr>
+                  <pic:blipFill>
+                    <a:blip r:embed="rId18"/>
+                    <a:stretch>
+                      <a:fillRect/>
+                    </a:stretch>
+                  </pic:blipFill>
+                  <pic:spPr>
+                    <a:xfrm>
+                      <a:off x="0" y="0"/>
+                      <a:ext cx="3354782" cy="3952008"/>
+                    </a:xfrm>
+                    <a:prstGeom prst="rect">
+                      <a:avLst/>
+                    </a:prstGeom>
+                  </pic:spPr>
+                </pic:pic>
+              </a:graphicData>
+            </a:graphic>
+          </wp:inline>
+        </w:drawing>
+      </w:r>
+    </w:p>
+    <w:p>
+      <w:pPr>
+        <w:ind w:firstLine="0"/>
+        <w:jc w:val="center"/>
+      </w:pPr>
+    </w:p>
+    <w:p>
+      <w:pPr>
+        <w:ind w:firstLine="0"/>
+        <w:jc w:val="center"/>
+      </w:pPr>
+    </w:p>
+    <w:p>
+      <w:pPr>
+        <w:pStyle w:val="Paragraphedeliste"/>
+        <w:numPr>
+          <w:ilvl w:val="0"/>
+          <w:numId w:val="9"/>
+        </w:numPr>
+        <w:rPr>
+          <w:color w:val="990033"/>
+        </w:rPr>
+      </w:pPr>
+      <w:r>
+        <w:rPr>
+          <w:color w:val="990033"/>
+        </w:rPr>
+        <w:lastRenderedPageBreak/>
+        <w:t>Récupération du contenu du devis</w:t>
+      </w:r>
+    </w:p>
+    <w:p>
+      <w:pPr>
+        <w:ind w:firstLine="0"/>
+      </w:pPr>
+      <w:r>
+        <w:t>Il est aussi possible de récupérer le contenu du devis.</w:t>
+      </w:r>
+    </w:p>
+    <w:p>
+      <w:pPr>
+        <w:ind w:firstLine="0"/>
+        <w:jc w:val="center"/>
+        <w:rPr>
+          <w:noProof/>
+        </w:rPr>
+      </w:pPr>
+      <w:r>
+        <w:rPr>
+          <w:noProof/>
+        </w:rPr>
+        <w:drawing>
+          <wp:inline distT="0" distB="0" distL="0" distR="0" wp14:anchorId="7CB5E87F" wp14:editId="3E4AF1E2">
+            <wp:extent cx="2765774" cy="414866"/>
+            <wp:effectExtent l="0" t="0" r="0" b="4445"/>
+            <wp:docPr id="269068178" name="Image 1" descr="Une image contenant texte, capture d’écran, logiciel, Logiciel multimédia&#10;&#10;Description générée automatiquement"/>
+            <wp:cNvGraphicFramePr>
+              <a:graphicFrameLocks xmlns:a="http://schemas.openxmlformats.org/drawingml/2006/main" noChangeAspect="1"/>
+            </wp:cNvGraphicFramePr>
+            <a:graphic xmlns:a="http://schemas.openxmlformats.org/drawingml/2006/main">
+              <a:graphicData uri="http://schemas.openxmlformats.org/drawingml/2006/picture">
+                <pic:pic xmlns:pic="http://schemas.openxmlformats.org/drawingml/2006/picture">
+                  <pic:nvPicPr>
+                    <pic:cNvPr id="269068178" name="Image 1" descr="Une image contenant texte, capture d’écran, logiciel, Logiciel multimédia&#10;&#10;Description générée automatiquement"/>
+                    <pic:cNvPicPr/>
+                  </pic:nvPicPr>
+                  <pic:blipFill rotWithShape="1">
+                    <a:blip r:embed="rId19"/>
+                    <a:srcRect r="62963" b="92038"/>
+                    <a:stretch/>
+                  </pic:blipFill>
+                  <pic:spPr bwMode="auto">
+                    <a:xfrm>
+                      <a:off x="0" y="0"/>
+                      <a:ext cx="2783223" cy="417483"/>
+                    </a:xfrm>
+                    <a:prstGeom prst="rect">
+                      <a:avLst/>
+                    </a:prstGeom>
+                    <a:ln>
+                      <a:noFill/>
+                    </a:ln>
+                    <a:extLst>
+                      <a:ext uri="{53640926-AAD7-44D8-BBD7-CCE9431645EC}">
+                        <a14:shadowObscured xmlns:a14="http://schemas.microsoft.com/office/drawing/2010/main"/>
+                      </a:ext>
+                    </a:extLst>
+                  </pic:spPr>
+                </pic:pic>
+              </a:graphicData>
+            </a:graphic>
+          </wp:inline>
+        </w:drawing>
+      </w:r>
+    </w:p>
+    <w:p>
+      <w:pPr>
+        <w:ind w:firstLine="0"/>
+        <w:jc w:val="center"/>
+      </w:pPr>
+      <w:r>
+        <w:rPr>
+          <w:noProof/>
+        </w:rPr>
+        <w:drawing>
+          <wp:inline distT="0" distB="0" distL="0" distR="0" wp14:anchorId="5E01B435" wp14:editId="57B14C14">
+            <wp:extent cx="2756959" cy="3886043"/>
+            <wp:effectExtent l="0" t="0" r="5715" b="635"/>
+            <wp:docPr id="1365654676" name="Image 1365654676" descr="Une image contenant texte, capture d’écran, logiciel, Logiciel multimédia&#10;&#10;Description générée automatiquement"/>
+            <wp:cNvGraphicFramePr>
+              <a:graphicFrameLocks xmlns:a="http://schemas.openxmlformats.org/drawingml/2006/main" noChangeAspect="1"/>
+            </wp:cNvGraphicFramePr>
+            <a:graphic xmlns:a="http://schemas.openxmlformats.org/drawingml/2006/main">
+              <a:graphicData uri="http://schemas.openxmlformats.org/drawingml/2006/picture">
+                <pic:pic xmlns:pic="http://schemas.openxmlformats.org/drawingml/2006/picture">
+                  <pic:nvPicPr>
+                    <pic:cNvPr id="269068178" name="Image 1" descr="Une image contenant texte, capture d’écran, logiciel, Logiciel multimédia&#10;&#10;Description générée automatiquement"/>
+                    <pic:cNvPicPr/>
+                  </pic:nvPicPr>
+                  <pic:blipFill rotWithShape="1">
+                    <a:blip r:embed="rId19"/>
+                    <a:srcRect l="59788" t="18768"/>
+                    <a:stretch/>
+                  </pic:blipFill>
+                  <pic:spPr bwMode="auto">
+                    <a:xfrm>
+                      <a:off x="0" y="0"/>
+                      <a:ext cx="2777696" cy="3915273"/>
+                    </a:xfrm>
+                    <a:prstGeom prst="rect">
+                      <a:avLst/>
+                    </a:prstGeom>
+                    <a:ln>
+                      <a:noFill/>
+                    </a:ln>
+                    <a:extLst>
+                      <a:ext uri="{53640926-AAD7-44D8-BBD7-CCE9431645EC}">
+                        <a14:shadowObscured xmlns:a14="http://schemas.microsoft.com/office/drawing/2010/main"/>
+                      </a:ext>
+                    </a:extLst>
+                  </pic:spPr>
+                </pic:pic>
+              </a:graphicData>
+            </a:graphic>
+          </wp:inline>
+        </w:drawing>
+      </w:r>
+    </w:p>
+    <w:p>
+      <w:pPr>
+        <w:ind w:firstLine="0"/>
+        <w:jc w:val="center"/>
+      </w:pPr>
+    </w:p>
+    <w:p>
+      <w:pPr>
+        <w:pStyle w:val="Paragraphedeliste"/>
+        <w:numPr>
+          <w:ilvl w:val="0"/>
+          <w:numId w:val="9"/>
+        </w:numPr>
+        <w:rPr>
+          <w:color w:val="990033"/>
+        </w:rPr>
+      </w:pPr>
+      <w:r>
+        <w:rPr>
+          <w:color w:val="990033"/>
+        </w:rPr>
+        <w:t>Recherche du commercial le plus apte à valider le devis</w:t>
+      </w:r>
+    </w:p>
+    <w:p>
+      <w:pPr>
+        <w:ind w:firstLine="0"/>
+      </w:pPr>
+      <w:r>
+        <w:t>Il existe une requête permettant de déterminer quel commercial peut valider un devis ou non. Cette méthode se base sur le poids des articles. Il s’agit de la somme la plus élevée des prix des articles par catégories dont le commercial s’occupe qui est prise en compte.</w:t>
+      </w:r>
+    </w:p>
+    <w:p>
+      <w:pPr>
+        <w:ind w:firstLine="0"/>
+        <w:jc w:val="center"/>
+      </w:pPr>
+      <w:r>
+        <w:rPr>
+          <w:noProof/>
+        </w:rPr>
+        <w:drawing>
+          <wp:inline distT="0" distB="0" distL="0" distR="0" wp14:anchorId="1CD585A9" wp14:editId="353940FE">
+            <wp:extent cx="3276600" cy="2430246"/>
+            <wp:effectExtent l="0" t="0" r="0" b="8255"/>
+            <wp:docPr id="1493113624" name="Image 1" descr="Une image contenant texte, capture d’écran, logiciel, Logiciel multimédia&#10;&#10;Description générée automatiquement"/>
+            <wp:cNvGraphicFramePr>
+              <a:graphicFrameLocks xmlns:a="http://schemas.openxmlformats.org/drawingml/2006/main" noChangeAspect="1"/>
+            </wp:cNvGraphicFramePr>
+            <a:graphic xmlns:a="http://schemas.openxmlformats.org/drawingml/2006/main">
+              <a:graphicData uri="http://schemas.openxmlformats.org/drawingml/2006/picture">
+                <pic:pic xmlns:pic="http://schemas.openxmlformats.org/drawingml/2006/picture">
+                  <pic:nvPicPr>
+                    <pic:cNvPr id="1493113624" name="Image 1" descr="Une image contenant texte, capture d’écran, logiciel, Logiciel multimédia&#10;&#10;Description générée automatiquement"/>
+                    <pic:cNvPicPr/>
+                  </pic:nvPicPr>
+                  <pic:blipFill>
+                    <a:blip r:embed="rId20"/>
+                    <a:stretch>
+                      <a:fillRect/>
+                    </a:stretch>
+                  </pic:blipFill>
+                  <pic:spPr>
+                    <a:xfrm>
+                      <a:off x="0" y="0"/>
+                      <a:ext cx="3284973" cy="2436456"/>
+                    </a:xfrm>
+                    <a:prstGeom prst="rect">
+                      <a:avLst/>
+                    </a:prstGeom>
+                  </pic:spPr>
+                </pic:pic>
+              </a:graphicData>
+            </a:graphic>
+          </wp:inline>
+        </w:drawing>
+      </w:r>
+    </w:p>
+    <w:p>
+      <w:pPr>
+        <w:pStyle w:val="Paragraphedeliste"/>
+        <w:numPr>
+          <w:ilvl w:val="0"/>
+          <w:numId w:val="9"/>
+        </w:numPr>
+        <w:rPr>
+          <w:color w:val="990033"/>
+        </w:rPr>
+      </w:pPr>
+      <w:r>
+        <w:rPr>
+          <w:color w:val="990033"/>
+        </w:rPr>
+        <w:lastRenderedPageBreak/>
+        <w:t>Validation du devis par un commercial</w:t>
+      </w:r>
+    </w:p>
+    <w:p>
+      <w:pPr>
+        <w:ind w:firstLine="0"/>
+      </w:pPr>
+      <w:r>
+        <w:t xml:space="preserve">Après s’être assuré des stocks, le commercial peut valider le devis si c’est bien lui le « validateur » du devis et si ce devis est inférieur à 10 000€. </w:t>
+      </w:r>
+    </w:p>
+    <w:p>
+      <w:pPr>
+        <w:ind w:firstLine="0"/>
+        <w:jc w:val="center"/>
+      </w:pPr>
+      <w:r>
+        <w:rPr>
+          <w:noProof/>
+        </w:rPr>
+        <w:drawing>
+          <wp:inline distT="0" distB="0" distL="0" distR="0" wp14:anchorId="141F5DA2" wp14:editId="012CB9A8">
+            <wp:extent cx="3604260" cy="1682431"/>
+            <wp:effectExtent l="0" t="0" r="0" b="0"/>
+            <wp:docPr id="1363993195" name="Image 1" descr="Une image contenant texte, capture d’écran, logiciel, Police&#10;&#10;Description générée automatiquement"/>
+            <wp:cNvGraphicFramePr>
+              <a:graphicFrameLocks xmlns:a="http://schemas.openxmlformats.org/drawingml/2006/main" noChangeAspect="1"/>
+            </wp:cNvGraphicFramePr>
+            <a:graphic xmlns:a="http://schemas.openxmlformats.org/drawingml/2006/main">
+              <a:graphicData uri="http://schemas.openxmlformats.org/drawingml/2006/picture">
+                <pic:pic xmlns:pic="http://schemas.openxmlformats.org/drawingml/2006/picture">
+                  <pic:nvPicPr>
+                    <pic:cNvPr id="1363993195" name="Image 1" descr="Une image contenant texte, capture d’écran, logiciel, Police&#10;&#10;Description générée automatiquement"/>
+                    <pic:cNvPicPr/>
+                  </pic:nvPicPr>
+                  <pic:blipFill>
+                    <a:blip r:embed="rId21"/>
+                    <a:stretch>
+                      <a:fillRect/>
+                    </a:stretch>
+                  </pic:blipFill>
+                  <pic:spPr>
+                    <a:xfrm>
+                      <a:off x="0" y="0"/>
+                      <a:ext cx="3618605" cy="1689127"/>
+                    </a:xfrm>
+                    <a:prstGeom prst="rect">
+                      <a:avLst/>
+                    </a:prstGeom>
+                  </pic:spPr>
+                </pic:pic>
+              </a:graphicData>
+            </a:graphic>
+          </wp:inline>
+        </w:drawing>
+      </w:r>
+    </w:p>
+    <w:p>
+      <w:pPr>
+        <w:ind w:firstLine="0"/>
+        <w:jc w:val="center"/>
+      </w:pPr>
+    </w:p>
+    <w:p>
+      <w:pPr>
+        <w:pStyle w:val="Paragraphedeliste"/>
+        <w:numPr>
+          <w:ilvl w:val="0"/>
+          <w:numId w:val="9"/>
+        </w:numPr>
+        <w:rPr>
+          <w:color w:val="990033"/>
+        </w:rPr>
+      </w:pPr>
+      <w:r>
+        <w:rPr>
+          <w:color w:val="990033"/>
+        </w:rPr>
+        <w:t>Paiement du devis par le client</w:t>
+      </w:r>
+    </w:p>
+    <w:p>
+      <w:pPr>
+        <w:ind w:firstLine="0"/>
+      </w:pPr>
+      <w:r>
+        <w:t>Le client peut ensuite procéder au paiement. Son paiement peut parfois échouer</w:t>
+      </w:r>
+      <w:r>
+        <w:t>. Les deux cas sont présentés</w:t>
+      </w:r>
+      <w:r>
+        <w:t xml:space="preserve"> ici.</w:t>
+      </w:r>
+      <w:r>
+        <w:t xml:space="preserve"> </w:t>
+      </w:r>
+      <w:r>
+        <w:t xml:space="preserve">C’est une API simulant la banque qui détermine si le paiement est accepté ou non. </w:t>
+      </w:r>
+      <w:r>
+        <w:t>Le montant total que paye le client se calcule en faisant la somme des articles multipliés par leurs quantités. On multiplie ensuite ce montant par 1.2 pour ajouter la TVA.</w:t>
+      </w:r>
+    </w:p>
+    <w:p>
+      <w:pPr>
+        <w:ind w:firstLine="0"/>
         <w:rPr>
           <w:rFonts w:asciiTheme="majorHAnsi" w:eastAsiaTheme="majorEastAsia" w:hAnsiTheme="majorHAnsi" w:cstheme="majorBidi"/>
-          <w:b/>
           <w:color w:val="44546A" w:themeColor="text2"/>
           <w:sz w:val="32"/>
           <w:szCs w:val="32"/>
@@ -2225,6 +2951,114 @@
         </w:rPr>
       </w:pPr>
       <w:r>
+        <w:rPr>
+          <w:noProof/>
+        </w:rPr>
+        <w:drawing>
+          <wp:anchor distT="0" distB="0" distL="114300" distR="114300" simplePos="0" relativeHeight="251660288" behindDoc="0" locked="0" layoutInCell="1" allowOverlap="1" wp14:anchorId="4A2F12F6" wp14:editId="1A6059D6">
+            <wp:simplePos x="0" y="0"/>
+            <wp:positionH relativeFrom="column">
+              <wp:posOffset>-635</wp:posOffset>
+            </wp:positionH>
+            <wp:positionV relativeFrom="paragraph">
+              <wp:posOffset>0</wp:posOffset>
+            </wp:positionV>
+            <wp:extent cx="2607247" cy="1348740"/>
+            <wp:effectExtent l="0" t="0" r="3175" b="3810"/>
+            <wp:wrapSquare wrapText="bothSides"/>
+            <wp:docPr id="1717508156" name="Image 1" descr="Une image contenant texte, capture d’écran, logiciel, Police&#10;&#10;Description générée automatiquement"/>
+            <wp:cNvGraphicFramePr>
+              <a:graphicFrameLocks xmlns:a="http://schemas.openxmlformats.org/drawingml/2006/main" noChangeAspect="1"/>
+            </wp:cNvGraphicFramePr>
+            <a:graphic xmlns:a="http://schemas.openxmlformats.org/drawingml/2006/main">
+              <a:graphicData uri="http://schemas.openxmlformats.org/drawingml/2006/picture">
+                <pic:pic xmlns:pic="http://schemas.openxmlformats.org/drawingml/2006/picture">
+                  <pic:nvPicPr>
+                    <pic:cNvPr id="1717508156" name="Image 1" descr="Une image contenant texte, capture d’écran, logiciel, Police&#10;&#10;Description générée automatiquement"/>
+                    <pic:cNvPicPr/>
+                  </pic:nvPicPr>
+                  <pic:blipFill>
+                    <a:blip r:embed="rId22">
+                      <a:extLst>
+                        <a:ext uri="{28A0092B-C50C-407E-A947-70E740481C1C}">
+                          <a14:useLocalDpi xmlns:a14="http://schemas.microsoft.com/office/drawing/2010/main" val="0"/>
+                        </a:ext>
+                      </a:extLst>
+                    </a:blip>
+                    <a:stretch>
+                      <a:fillRect/>
+                    </a:stretch>
+                  </pic:blipFill>
+                  <pic:spPr>
+                    <a:xfrm>
+                      <a:off x="0" y="0"/>
+                      <a:ext cx="2607247" cy="1348740"/>
+                    </a:xfrm>
+                    <a:prstGeom prst="rect">
+                      <a:avLst/>
+                    </a:prstGeom>
+                  </pic:spPr>
+                </pic:pic>
+              </a:graphicData>
+            </a:graphic>
+          </wp:anchor>
+        </w:drawing>
+      </w:r>
+      <w:r>
+        <w:rPr>
+          <w:noProof/>
+        </w:rPr>
+        <w:drawing>
+          <wp:anchor distT="0" distB="0" distL="114300" distR="114300" simplePos="0" relativeHeight="251659264" behindDoc="0" locked="0" layoutInCell="1" allowOverlap="1" wp14:anchorId="0900478C" wp14:editId="440E706F">
+            <wp:simplePos x="0" y="0"/>
+            <wp:positionH relativeFrom="margin">
+              <wp:align>right</wp:align>
+            </wp:positionH>
+            <wp:positionV relativeFrom="paragraph">
+              <wp:posOffset>2540</wp:posOffset>
+            </wp:positionV>
+            <wp:extent cx="2606675" cy="991870"/>
+            <wp:effectExtent l="0" t="0" r="3175" b="0"/>
+            <wp:wrapSquare wrapText="bothSides"/>
+            <wp:docPr id="714997792" name="Image 1" descr="Une image contenant texte, capture d’écran, logiciel, Police&#10;&#10;Description générée automatiquement"/>
+            <wp:cNvGraphicFramePr>
+              <a:graphicFrameLocks xmlns:a="http://schemas.openxmlformats.org/drawingml/2006/main" noChangeAspect="1"/>
+            </wp:cNvGraphicFramePr>
+            <a:graphic xmlns:a="http://schemas.openxmlformats.org/drawingml/2006/main">
+              <a:graphicData uri="http://schemas.openxmlformats.org/drawingml/2006/picture">
+                <pic:pic xmlns:pic="http://schemas.openxmlformats.org/drawingml/2006/picture">
+                  <pic:nvPicPr>
+                    <pic:cNvPr id="714997792" name="Image 1" descr="Une image contenant texte, capture d’écran, logiciel, Police&#10;&#10;Description générée automatiquement"/>
+                    <pic:cNvPicPr/>
+                  </pic:nvPicPr>
+                  <pic:blipFill>
+                    <a:blip r:embed="rId23" cstate="print">
+                      <a:extLst>
+                        <a:ext uri="{28A0092B-C50C-407E-A947-70E740481C1C}">
+                          <a14:useLocalDpi xmlns:a14="http://schemas.microsoft.com/office/drawing/2010/main" val="0"/>
+                        </a:ext>
+                      </a:extLst>
+                    </a:blip>
+                    <a:stretch>
+                      <a:fillRect/>
+                    </a:stretch>
+                  </pic:blipFill>
+                  <pic:spPr>
+                    <a:xfrm>
+                      <a:off x="0" y="0"/>
+                      <a:ext cx="2606675" cy="991870"/>
+                    </a:xfrm>
+                    <a:prstGeom prst="rect">
+                      <a:avLst/>
+                    </a:prstGeom>
+                  </pic:spPr>
+                </pic:pic>
+              </a:graphicData>
+            </a:graphic>
+          </wp:anchor>
+        </w:drawing>
+      </w:r>
+      <w:r>
         <w:br w:type="page"/>
       </w:r>
     </w:p>
@@ -2232,7 +3066,7 @@
       <w:pPr>
         <w:pStyle w:val="Titre1"/>
       </w:pPr>
-      <w:bookmarkStart w:id="12" w:name="_Toc151592092"/>
+      <w:bookmarkStart w:id="12" w:name="_Toc151674589"/>
       <w:r>
         <w:lastRenderedPageBreak/>
         <w:t>Annexes</w:t>
@@ -6511,7 +7345,7 @@
       </w:pPr>
     </w:p>
     <w:sectPr>
-      <w:footerReference w:type="default" r:id="rId15"/>
+      <w:footerReference w:type="default" r:id="rId24"/>
       <w:pgSz w:w="11906" w:h="16838"/>
       <w:pgMar w:top="1417" w:right="1417" w:bottom="1417" w:left="1417" w:header="708" w:footer="708" w:gutter="0"/>
       <w:cols w:space="708"/>
@@ -6994,6 +7828,119 @@
     </w:lvl>
   </w:abstractNum>
   <w:abstractNum w:abstractNumId="4" w15:restartNumberingAfterBreak="0">
+    <w:nsid w:val="3C246125"/>
+    <w:multiLevelType w:val="hybridMultilevel"/>
+    <w:tmpl w:val="6AAA579C"/>
+    <w:lvl w:ilvl="0" w:tplc="040C0001">
+      <w:start w:val="1"/>
+      <w:numFmt w:val="bullet"/>
+      <w:lvlText w:val=""/>
+      <w:lvlJc w:val="left"/>
+      <w:pPr>
+        <w:ind w:left="720" w:hanging="360"/>
+      </w:pPr>
+      <w:rPr>
+        <w:rFonts w:ascii="Symbol" w:hAnsi="Symbol" w:hint="default"/>
+      </w:rPr>
+    </w:lvl>
+    <w:lvl w:ilvl="1" w:tplc="040C0003" w:tentative="1">
+      <w:start w:val="1"/>
+      <w:numFmt w:val="bullet"/>
+      <w:lvlText w:val="o"/>
+      <w:lvlJc w:val="left"/>
+      <w:pPr>
+        <w:ind w:left="1440" w:hanging="360"/>
+      </w:pPr>
+      <w:rPr>
+        <w:rFonts w:ascii="Courier New" w:hAnsi="Courier New" w:cs="Courier New" w:hint="default"/>
+      </w:rPr>
+    </w:lvl>
+    <w:lvl w:ilvl="2" w:tplc="040C0005" w:tentative="1">
+      <w:start w:val="1"/>
+      <w:numFmt w:val="bullet"/>
+      <w:lvlText w:val=""/>
+      <w:lvlJc w:val="left"/>
+      <w:pPr>
+        <w:ind w:left="2160" w:hanging="360"/>
+      </w:pPr>
+      <w:rPr>
+        <w:rFonts w:ascii="Wingdings" w:hAnsi="Wingdings" w:hint="default"/>
+      </w:rPr>
+    </w:lvl>
+    <w:lvl w:ilvl="3" w:tplc="040C0001" w:tentative="1">
+      <w:start w:val="1"/>
+      <w:numFmt w:val="bullet"/>
+      <w:lvlText w:val=""/>
+      <w:lvlJc w:val="left"/>
+      <w:pPr>
+        <w:ind w:left="2880" w:hanging="360"/>
+      </w:pPr>
+      <w:rPr>
+        <w:rFonts w:ascii="Symbol" w:hAnsi="Symbol" w:hint="default"/>
+      </w:rPr>
+    </w:lvl>
+    <w:lvl w:ilvl="4" w:tplc="040C0003" w:tentative="1">
+      <w:start w:val="1"/>
+      <w:numFmt w:val="bullet"/>
+      <w:lvlText w:val="o"/>
+      <w:lvlJc w:val="left"/>
+      <w:pPr>
+        <w:ind w:left="3600" w:hanging="360"/>
+      </w:pPr>
+      <w:rPr>
+        <w:rFonts w:ascii="Courier New" w:hAnsi="Courier New" w:cs="Courier New" w:hint="default"/>
+      </w:rPr>
+    </w:lvl>
+    <w:lvl w:ilvl="5" w:tplc="040C0005" w:tentative="1">
+      <w:start w:val="1"/>
+      <w:numFmt w:val="bullet"/>
+      <w:lvlText w:val=""/>
+      <w:lvlJc w:val="left"/>
+      <w:pPr>
+        <w:ind w:left="4320" w:hanging="360"/>
+      </w:pPr>
+      <w:rPr>
+        <w:rFonts w:ascii="Wingdings" w:hAnsi="Wingdings" w:hint="default"/>
+      </w:rPr>
+    </w:lvl>
+    <w:lvl w:ilvl="6" w:tplc="040C0001" w:tentative="1">
+      <w:start w:val="1"/>
+      <w:numFmt w:val="bullet"/>
+      <w:lvlText w:val=""/>
+      <w:lvlJc w:val="left"/>
+      <w:pPr>
+        <w:ind w:left="5040" w:hanging="360"/>
+      </w:pPr>
+      <w:rPr>
+        <w:rFonts w:ascii="Symbol" w:hAnsi="Symbol" w:hint="default"/>
+      </w:rPr>
+    </w:lvl>
+    <w:lvl w:ilvl="7" w:tplc="040C0003" w:tentative="1">
+      <w:start w:val="1"/>
+      <w:numFmt w:val="bullet"/>
+      <w:lvlText w:val="o"/>
+      <w:lvlJc w:val="left"/>
+      <w:pPr>
+        <w:ind w:left="5760" w:hanging="360"/>
+      </w:pPr>
+      <w:rPr>
+        <w:rFonts w:ascii="Courier New" w:hAnsi="Courier New" w:cs="Courier New" w:hint="default"/>
+      </w:rPr>
+    </w:lvl>
+    <w:lvl w:ilvl="8" w:tplc="040C0005" w:tentative="1">
+      <w:start w:val="1"/>
+      <w:numFmt w:val="bullet"/>
+      <w:lvlText w:val=""/>
+      <w:lvlJc w:val="left"/>
+      <w:pPr>
+        <w:ind w:left="6480" w:hanging="360"/>
+      </w:pPr>
+      <w:rPr>
+        <w:rFonts w:ascii="Wingdings" w:hAnsi="Wingdings" w:hint="default"/>
+      </w:rPr>
+    </w:lvl>
+  </w:abstractNum>
+  <w:abstractNum w:abstractNumId="5" w15:restartNumberingAfterBreak="0">
     <w:nsid w:val="42114937"/>
     <w:multiLevelType w:val="hybridMultilevel"/>
     <w:tmpl w:val="279AA92E"/>
@@ -7083,7 +8030,7 @@
       </w:pPr>
     </w:lvl>
   </w:abstractNum>
-  <w:abstractNum w:abstractNumId="5" w15:restartNumberingAfterBreak="0">
+  <w:abstractNum w:abstractNumId="6" w15:restartNumberingAfterBreak="0">
     <w:nsid w:val="443E4EE1"/>
     <w:multiLevelType w:val="hybridMultilevel"/>
     <w:tmpl w:val="56B0FBCE"/>
@@ -7172,7 +8119,7 @@
       </w:pPr>
     </w:lvl>
   </w:abstractNum>
-  <w:abstractNum w:abstractNumId="6" w15:restartNumberingAfterBreak="0">
+  <w:abstractNum w:abstractNumId="7" w15:restartNumberingAfterBreak="0">
     <w:nsid w:val="58E3451E"/>
     <w:multiLevelType w:val="hybridMultilevel"/>
     <w:tmpl w:val="36388366"/>
@@ -7265,16 +8212,16 @@
     <w:abstractNumId w:val="0"/>
   </w:num>
   <w:num w:numId="2" w16cid:durableId="1278443028">
-    <w:abstractNumId w:val="6"/>
+    <w:abstractNumId w:val="7"/>
   </w:num>
   <w:num w:numId="3" w16cid:durableId="1044982820">
-    <w:abstractNumId w:val="5"/>
+    <w:abstractNumId w:val="6"/>
   </w:num>
   <w:num w:numId="4" w16cid:durableId="706488590">
     <w:abstractNumId w:val="3"/>
   </w:num>
   <w:num w:numId="5" w16cid:durableId="1519851522">
-    <w:abstractNumId w:val="4"/>
+    <w:abstractNumId w:val="5"/>
   </w:num>
   <w:num w:numId="6" w16cid:durableId="82729930">
     <w:abstractNumId w:val="1"/>
@@ -7287,6 +8234,9 @@
   </w:num>
   <w:num w:numId="8" w16cid:durableId="1577788979">
     <w:abstractNumId w:val="2"/>
+  </w:num>
+  <w:num w:numId="9" w16cid:durableId="1594824973">
+    <w:abstractNumId w:val="4"/>
   </w:num>
 </w:numbering>
 </file>

</xml_diff>